<commit_message>
added to technical documentation
</commit_message>
<xml_diff>
--- a/technical_documentation.docx
+++ b/technical_documentation.docx
@@ -27,7 +27,7 @@
         <w:pStyle w:val="Date"/>
       </w:pPr>
       <w:r>
-        <w:t xml:space="preserve">2023-05-05</w:t>
+        <w:t xml:space="preserve">2023-06-01</w:t>
       </w:r>
     </w:p>
     <w:bookmarkStart w:id="25" w:name="data-entry-application"/>
@@ -101,6 +101,14 @@
     </w:p>
     <w:p>
       <w:pPr>
+        <w:pStyle w:val="FirstParagraph"/>
+      </w:pPr>
+      <w:r>
+        <w:t xml:space="preserve">authenitcation</w:t>
+      </w:r>
+    </w:p>
+    <w:p>
+      <w:pPr>
         <w:pStyle w:val="SourceCode"/>
       </w:pPr>
       <w:r>
@@ -254,7 +262,7 @@
         <w:rPr>
           <w:rStyle w:val="CommentTok"/>
         </w:rPr>
-        <w:t xml:space="preserve"># eventually want to change this to silvia's email </w:t>
+        <w:t xml:space="preserve"># email for authenitcation</w:t>
       </w:r>
       <w:r>
         <w:br/>
@@ -264,9 +272,380 @@
           <w:rStyle w:val="NormalTok"/>
         </w:rPr>
         <w:t xml:space="preserve">  )</w:t>
+      </w:r>
+    </w:p>
+    <w:p>
+      <w:pPr>
+        <w:pStyle w:val="SourceCode"/>
+      </w:pPr>
+      <w:r>
+        <w:rPr>
+          <w:rStyle w:val="FunctionTok"/>
+        </w:rPr>
+        <w:t xml:space="preserve">drive_auth</w:t>
+      </w:r>
+      <w:r>
+        <w:rPr>
+          <w:rStyle w:val="NormalTok"/>
+        </w:rPr>
+        <w:t xml:space="preserve">(</w:t>
+      </w:r>
+      <w:r>
+        <w:rPr>
+          <w:rStyle w:val="AttributeTok"/>
+        </w:rPr>
+        <w:t xml:space="preserve">cache =</w:t>
+      </w:r>
+      <w:r>
+        <w:rPr>
+          <w:rStyle w:val="NormalTok"/>
+        </w:rPr>
+        <w:t xml:space="preserve"> </w:t>
+      </w:r>
+      <w:r>
+        <w:rPr>
+          <w:rStyle w:val="StringTok"/>
+        </w:rPr>
+        <w:t xml:space="preserve">".secrets"</w:t>
+      </w:r>
+      <w:r>
+        <w:rPr>
+          <w:rStyle w:val="NormalTok"/>
+        </w:rPr>
+        <w:t xml:space="preserve">,</w:t>
+      </w:r>
+      <w:r>
+        <w:br/>
+      </w:r>
+      <w:r>
+        <w:rPr>
+          <w:rStyle w:val="NormalTok"/>
+        </w:rPr>
+        <w:t xml:space="preserve">           </w:t>
+      </w:r>
+      <w:r>
+        <w:rPr>
+          <w:rStyle w:val="AttributeTok"/>
+        </w:rPr>
+        <w:t xml:space="preserve">email =</w:t>
+      </w:r>
+      <w:r>
+        <w:rPr>
+          <w:rStyle w:val="NormalTok"/>
+        </w:rPr>
+        <w:t xml:space="preserve"> </w:t>
+      </w:r>
+      <w:r>
+        <w:rPr>
+          <w:rStyle w:val="StringTok"/>
+        </w:rPr>
+        <w:t xml:space="preserve">"email@gmail.com"</w:t>
+      </w:r>
+      <w:r>
+        <w:rPr>
+          <w:rStyle w:val="NormalTok"/>
+        </w:rPr>
+        <w:t xml:space="preserve">) </w:t>
+      </w:r>
+      <w:r>
+        <w:rPr>
+          <w:rStyle w:val="CommentTok"/>
+        </w:rPr>
+        <w:t xml:space="preserve">#email for authentication</w:t>
       </w:r>
     </w:p>
     <w:bookmarkEnd w:id="26"/>
+    <w:bookmarkStart w:id="27" w:name="file-access"/>
+    <w:p>
+      <w:pPr>
+        <w:pStyle w:val="Heading1"/>
+      </w:pPr>
+      <w:r>
+        <w:t xml:space="preserve">file access</w:t>
+      </w:r>
+    </w:p>
+    <w:p>
+      <w:pPr>
+        <w:pStyle w:val="SourceCode"/>
+      </w:pPr>
+      <w:r>
+        <w:rPr>
+          <w:rStyle w:val="CommentTok"/>
+        </w:rPr>
+        <w:t xml:space="preserve">#read in all the data</w:t>
+      </w:r>
+      <w:r>
+        <w:br/>
+      </w:r>
+      <w:r>
+        <w:rPr>
+          <w:rStyle w:val="CommentTok"/>
+        </w:rPr>
+        <w:t xml:space="preserve">#url to the folder that contains the data set google sheet</w:t>
+      </w:r>
+      <w:r>
+        <w:br/>
+      </w:r>
+      <w:r>
+        <w:rPr>
+          <w:rStyle w:val="NormalTok"/>
+        </w:rPr>
+        <w:t xml:space="preserve">folder_url </w:t>
+      </w:r>
+      <w:r>
+        <w:rPr>
+          <w:rStyle w:val="OtherTok"/>
+        </w:rPr>
+        <w:t xml:space="preserve">&lt;-</w:t>
+      </w:r>
+      <w:r>
+        <w:rPr>
+          <w:rStyle w:val="NormalTok"/>
+        </w:rPr>
+        <w:t xml:space="preserve"> </w:t>
+      </w:r>
+      <w:r>
+        <w:rPr>
+          <w:rStyle w:val="StringTok"/>
+        </w:rPr>
+        <w:t xml:space="preserve">"https://drive.google.com/drive/u/0/folders/11jjznh0MFuhy8oLxHp8uGePF4xR5T-GW"</w:t>
+      </w:r>
+      <w:r>
+        <w:br/>
+      </w:r>
+      <w:r>
+        <w:br/>
+      </w:r>
+      <w:r>
+        <w:rPr>
+          <w:rStyle w:val="NormalTok"/>
+        </w:rPr>
+        <w:t xml:space="preserve">files </w:t>
+      </w:r>
+      <w:r>
+        <w:rPr>
+          <w:rStyle w:val="OtherTok"/>
+        </w:rPr>
+        <w:t xml:space="preserve">&lt;-</w:t>
+      </w:r>
+      <w:r>
+        <w:rPr>
+          <w:rStyle w:val="NormalTok"/>
+        </w:rPr>
+        <w:t xml:space="preserve"> </w:t>
+      </w:r>
+      <w:r>
+        <w:rPr>
+          <w:rStyle w:val="FunctionTok"/>
+        </w:rPr>
+        <w:t xml:space="preserve">drive_ls</w:t>
+      </w:r>
+      <w:r>
+        <w:rPr>
+          <w:rStyle w:val="NormalTok"/>
+        </w:rPr>
+        <w:t xml:space="preserve">(folder_url) </w:t>
+      </w:r>
+      <w:r>
+        <w:rPr>
+          <w:rStyle w:val="SpecialCharTok"/>
+        </w:rPr>
+        <w:t xml:space="preserve">|&gt;</w:t>
+      </w:r>
+      <w:r>
+        <w:br/>
+      </w:r>
+      <w:r>
+        <w:rPr>
+          <w:rStyle w:val="NormalTok"/>
+        </w:rPr>
+        <w:t xml:space="preserve">  </w:t>
+      </w:r>
+      <w:r>
+        <w:rPr>
+          <w:rStyle w:val="FunctionTok"/>
+        </w:rPr>
+        <w:t xml:space="preserve">filter</w:t>
+      </w:r>
+      <w:r>
+        <w:rPr>
+          <w:rStyle w:val="NormalTok"/>
+        </w:rPr>
+        <w:t xml:space="preserve">(name </w:t>
+      </w:r>
+      <w:r>
+        <w:rPr>
+          <w:rStyle w:val="SpecialCharTok"/>
+        </w:rPr>
+        <w:t xml:space="preserve">==</w:t>
+      </w:r>
+      <w:r>
+        <w:rPr>
+          <w:rStyle w:val="NormalTok"/>
+        </w:rPr>
+        <w:t xml:space="preserve"> </w:t>
+      </w:r>
+      <w:r>
+        <w:rPr>
+          <w:rStyle w:val="StringTok"/>
+        </w:rPr>
+        <w:t xml:space="preserve">"compiled_mps"</w:t>
+      </w:r>
+      <w:r>
+        <w:rPr>
+          <w:rStyle w:val="NormalTok"/>
+        </w:rPr>
+        <w:t xml:space="preserve">) </w:t>
+      </w:r>
+      <w:r>
+        <w:rPr>
+          <w:rStyle w:val="CommentTok"/>
+        </w:rPr>
+        <w:t xml:space="preserve">#name of data set file </w:t>
+      </w:r>
+      <w:r>
+        <w:br/>
+      </w:r>
+      <w:r>
+        <w:rPr>
+          <w:rStyle w:val="CommentTok"/>
+        </w:rPr>
+        <w:t xml:space="preserve">#save the file id</w:t>
+      </w:r>
+      <w:r>
+        <w:br/>
+      </w:r>
+      <w:r>
+        <w:rPr>
+          <w:rStyle w:val="NormalTok"/>
+        </w:rPr>
+        <w:t xml:space="preserve">main_sheet_id </w:t>
+      </w:r>
+      <w:r>
+        <w:rPr>
+          <w:rStyle w:val="OtherTok"/>
+        </w:rPr>
+        <w:t xml:space="preserve">&lt;-</w:t>
+      </w:r>
+      <w:r>
+        <w:rPr>
+          <w:rStyle w:val="NormalTok"/>
+        </w:rPr>
+        <w:t xml:space="preserve"> </w:t>
+      </w:r>
+      <w:r>
+        <w:rPr>
+          <w:rStyle w:val="FunctionTok"/>
+        </w:rPr>
+        <w:t xml:space="preserve">as_id</w:t>
+      </w:r>
+      <w:r>
+        <w:rPr>
+          <w:rStyle w:val="NormalTok"/>
+        </w:rPr>
+        <w:t xml:space="preserve">(files)</w:t>
+      </w:r>
+      <w:r>
+        <w:br/>
+      </w:r>
+      <w:r>
+        <w:rPr>
+          <w:rStyle w:val="CommentTok"/>
+        </w:rPr>
+        <w:t xml:space="preserve">#read in the data set</w:t>
+      </w:r>
+      <w:r>
+        <w:br/>
+      </w:r>
+      <w:r>
+        <w:rPr>
+          <w:rStyle w:val="NormalTok"/>
+        </w:rPr>
+        <w:t xml:space="preserve">main_sheet </w:t>
+      </w:r>
+      <w:r>
+        <w:rPr>
+          <w:rStyle w:val="OtherTok"/>
+        </w:rPr>
+        <w:t xml:space="preserve">&lt;-</w:t>
+      </w:r>
+      <w:r>
+        <w:rPr>
+          <w:rStyle w:val="NormalTok"/>
+        </w:rPr>
+        <w:t xml:space="preserve"> </w:t>
+      </w:r>
+      <w:r>
+        <w:rPr>
+          <w:rStyle w:val="FunctionTok"/>
+        </w:rPr>
+        <w:t xml:space="preserve">read_sheet</w:t>
+      </w:r>
+      <w:r>
+        <w:rPr>
+          <w:rStyle w:val="NormalTok"/>
+        </w:rPr>
+        <w:t xml:space="preserve">(main_sheet_id) </w:t>
+      </w:r>
+      <w:r>
+        <w:rPr>
+          <w:rStyle w:val="SpecialCharTok"/>
+        </w:rPr>
+        <w:t xml:space="preserve">|&gt;</w:t>
+      </w:r>
+      <w:r>
+        <w:rPr>
+          <w:rStyle w:val="NormalTok"/>
+        </w:rPr>
+        <w:t xml:space="preserve"> </w:t>
+      </w:r>
+      <w:r>
+        <w:br/>
+      </w:r>
+      <w:r>
+        <w:rPr>
+          <w:rStyle w:val="NormalTok"/>
+        </w:rPr>
+        <w:t xml:space="preserve">  </w:t>
+      </w:r>
+      <w:r>
+        <w:rPr>
+          <w:rStyle w:val="FunctionTok"/>
+        </w:rPr>
+        <w:t xml:space="preserve">mutate</w:t>
+      </w:r>
+      <w:r>
+        <w:rPr>
+          <w:rStyle w:val="NormalTok"/>
+        </w:rPr>
+        <w:t xml:space="preserve">(</w:t>
+      </w:r>
+      <w:r>
+        <w:rPr>
+          <w:rStyle w:val="AttributeTok"/>
+        </w:rPr>
+        <w:t xml:space="preserve">year =</w:t>
+      </w:r>
+      <w:r>
+        <w:rPr>
+          <w:rStyle w:val="NormalTok"/>
+        </w:rPr>
+        <w:t xml:space="preserve"> </w:t>
+      </w:r>
+      <w:r>
+        <w:rPr>
+          <w:rStyle w:val="FunctionTok"/>
+        </w:rPr>
+        <w:t xml:space="preserve">as.numeric</w:t>
+      </w:r>
+      <w:r>
+        <w:rPr>
+          <w:rStyle w:val="NormalTok"/>
+        </w:rPr>
+        <w:t xml:space="preserve">(year))</w:t>
+      </w:r>
+    </w:p>
+    <w:bookmarkEnd w:id="27"/>
     <w:sectPr/>
   </w:body>
 </w:document>

</xml_diff>

<commit_message>
fixed background previous button
</commit_message>
<xml_diff>
--- a/technical_documentation.docx
+++ b/technical_documentation.docx
@@ -27,7 +27,7 @@
         <w:pStyle w:val="Date"/>
       </w:pPr>
       <w:r>
-        <w:t xml:space="preserve">2023-06-01</w:t>
+        <w:t xml:space="preserve">2023-06-04</w:t>
       </w:r>
     </w:p>
     <w:bookmarkStart w:id="25" w:name="data-entry-application"/>
@@ -646,6 +646,621 @@
       </w:r>
     </w:p>
     <w:bookmarkEnd w:id="27"/>
+    <w:bookmarkStart w:id="28" w:name="updating-categories"/>
+    <w:p>
+      <w:pPr>
+        <w:pStyle w:val="Heading1"/>
+      </w:pPr>
+      <w:r>
+        <w:t xml:space="preserve">Updating categories</w:t>
+      </w:r>
+    </w:p>
+    <w:p>
+      <w:pPr>
+        <w:pStyle w:val="SourceCode"/>
+      </w:pPr>
+      <w:r>
+        <w:rPr>
+          <w:rStyle w:val="NormalTok"/>
+        </w:rPr>
+        <w:t xml:space="preserve">    </w:t>
+      </w:r>
+      <w:r>
+        <w:rPr>
+          <w:rStyle w:val="CommentTok"/>
+        </w:rPr>
+        <w:t xml:space="preserve"># Consistent Funding tabItem----</w:t>
+      </w:r>
+      <w:r>
+        <w:br/>
+      </w:r>
+      <w:r>
+        <w:rPr>
+          <w:rStyle w:val="NormalTok"/>
+        </w:rPr>
+        <w:t xml:space="preserve">    </w:t>
+      </w:r>
+      <w:r>
+        <w:rPr>
+          <w:rStyle w:val="FunctionTok"/>
+        </w:rPr>
+        <w:t xml:space="preserve">tabItem</w:t>
+      </w:r>
+      <w:r>
+        <w:rPr>
+          <w:rStyle w:val="NormalTok"/>
+        </w:rPr>
+        <w:t xml:space="preserve">(</w:t>
+      </w:r>
+      <w:r>
+        <w:br/>
+      </w:r>
+      <w:r>
+        <w:rPr>
+          <w:rStyle w:val="NormalTok"/>
+        </w:rPr>
+        <w:t xml:space="preserve">      </w:t>
+      </w:r>
+      <w:r>
+        <w:rPr>
+          <w:rStyle w:val="CommentTok"/>
+        </w:rPr>
+        <w:t xml:space="preserve">#update to the name of the tab, must match tabname in lookup table</w:t>
+      </w:r>
+      <w:r>
+        <w:br/>
+      </w:r>
+      <w:r>
+        <w:rPr>
+          <w:rStyle w:val="NormalTok"/>
+        </w:rPr>
+        <w:t xml:space="preserve">      </w:t>
+      </w:r>
+      <w:r>
+        <w:rPr>
+          <w:rStyle w:val="AttributeTok"/>
+        </w:rPr>
+        <w:t xml:space="preserve">tabName =</w:t>
+      </w:r>
+      <w:r>
+        <w:rPr>
+          <w:rStyle w:val="NormalTok"/>
+        </w:rPr>
+        <w:t xml:space="preserve"> </w:t>
+      </w:r>
+      <w:r>
+        <w:rPr>
+          <w:rStyle w:val="StringTok"/>
+        </w:rPr>
+        <w:t xml:space="preserve">"funding"</w:t>
+      </w:r>
+      <w:r>
+        <w:rPr>
+          <w:rStyle w:val="NormalTok"/>
+        </w:rPr>
+        <w:t xml:space="preserve">,</w:t>
+      </w:r>
+      <w:r>
+        <w:br/>
+      </w:r>
+      <w:r>
+        <w:rPr>
+          <w:rStyle w:val="NormalTok"/>
+        </w:rPr>
+        <w:t xml:space="preserve">      </w:t>
+      </w:r>
+      <w:r>
+        <w:rPr>
+          <w:rStyle w:val="FunctionTok"/>
+        </w:rPr>
+        <w:t xml:space="preserve">fluidRow</w:t>
+      </w:r>
+      <w:r>
+        <w:rPr>
+          <w:rStyle w:val="NormalTok"/>
+        </w:rPr>
+        <w:t xml:space="preserve">(</w:t>
+      </w:r>
+      <w:r>
+        <w:br/>
+      </w:r>
+      <w:r>
+        <w:rPr>
+          <w:rStyle w:val="NormalTok"/>
+        </w:rPr>
+        <w:t xml:space="preserve">        </w:t>
+      </w:r>
+      <w:r>
+        <w:rPr>
+          <w:rStyle w:val="CommentTok"/>
+        </w:rPr>
+        <w:t xml:space="preserve">#update this with the actual name of the category</w:t>
+      </w:r>
+      <w:r>
+        <w:br/>
+      </w:r>
+      <w:r>
+        <w:rPr>
+          <w:rStyle w:val="NormalTok"/>
+        </w:rPr>
+        <w:t xml:space="preserve">        </w:t>
+      </w:r>
+      <w:r>
+        <w:rPr>
+          <w:rStyle w:val="FunctionTok"/>
+        </w:rPr>
+        <w:t xml:space="preserve">h1</w:t>
+      </w:r>
+      <w:r>
+        <w:rPr>
+          <w:rStyle w:val="NormalTok"/>
+        </w:rPr>
+        <w:t xml:space="preserve">(</w:t>
+      </w:r>
+      <w:r>
+        <w:rPr>
+          <w:rStyle w:val="StringTok"/>
+        </w:rPr>
+        <w:t xml:space="preserve">"Consistent Funding"</w:t>
+      </w:r>
+      <w:r>
+        <w:rPr>
+          <w:rStyle w:val="NormalTok"/>
+        </w:rPr>
+        <w:t xml:space="preserve">, </w:t>
+      </w:r>
+      <w:r>
+        <w:rPr>
+          <w:rStyle w:val="AttributeTok"/>
+        </w:rPr>
+        <w:t xml:space="preserve">align =</w:t>
+      </w:r>
+      <w:r>
+        <w:rPr>
+          <w:rStyle w:val="NormalTok"/>
+        </w:rPr>
+        <w:t xml:space="preserve"> </w:t>
+      </w:r>
+      <w:r>
+        <w:rPr>
+          <w:rStyle w:val="StringTok"/>
+        </w:rPr>
+        <w:t xml:space="preserve">"center"</w:t>
+      </w:r>
+      <w:r>
+        <w:rPr>
+          <w:rStyle w:val="NormalTok"/>
+        </w:rPr>
+        <w:t xml:space="preserve">),</w:t>
+      </w:r>
+      <w:r>
+        <w:br/>
+      </w:r>
+      <w:r>
+        <w:rPr>
+          <w:rStyle w:val="NormalTok"/>
+        </w:rPr>
+        <w:t xml:space="preserve">        </w:t>
+      </w:r>
+      <w:r>
+        <w:rPr>
+          <w:rStyle w:val="FunctionTok"/>
+        </w:rPr>
+        <w:t xml:space="preserve">br</w:t>
+      </w:r>
+      <w:r>
+        <w:rPr>
+          <w:rStyle w:val="NormalTok"/>
+        </w:rPr>
+        <w:t xml:space="preserve">()</w:t>
+      </w:r>
+      <w:r>
+        <w:br/>
+      </w:r>
+      <w:r>
+        <w:rPr>
+          <w:rStyle w:val="NormalTok"/>
+        </w:rPr>
+        <w:t xml:space="preserve">      ),</w:t>
+      </w:r>
+      <w:r>
+        <w:br/>
+      </w:r>
+      <w:r>
+        <w:rPr>
+          <w:rStyle w:val="NormalTok"/>
+        </w:rPr>
+        <w:t xml:space="preserve">      </w:t>
+      </w:r>
+      <w:r>
+        <w:br/>
+      </w:r>
+      <w:r>
+        <w:rPr>
+          <w:rStyle w:val="NormalTok"/>
+        </w:rPr>
+        <w:t xml:space="preserve">      </w:t>
+      </w:r>
+      <w:r>
+        <w:rPr>
+          <w:rStyle w:val="CommentTok"/>
+        </w:rPr>
+        <w:t xml:space="preserve">#update this to say ui_tabname</w:t>
+      </w:r>
+      <w:r>
+        <w:br/>
+      </w:r>
+      <w:r>
+        <w:rPr>
+          <w:rStyle w:val="NormalTok"/>
+        </w:rPr>
+        <w:t xml:space="preserve">      </w:t>
+      </w:r>
+      <w:r>
+        <w:rPr>
+          <w:rStyle w:val="FunctionTok"/>
+        </w:rPr>
+        <w:t xml:space="preserve">uiOutput</w:t>
+      </w:r>
+      <w:r>
+        <w:rPr>
+          <w:rStyle w:val="NormalTok"/>
+        </w:rPr>
+        <w:t xml:space="preserve">(</w:t>
+      </w:r>
+      <w:r>
+        <w:rPr>
+          <w:rStyle w:val="StringTok"/>
+        </w:rPr>
+        <w:t xml:space="preserve">"ui_funding"</w:t>
+      </w:r>
+      <w:r>
+        <w:rPr>
+          <w:rStyle w:val="NormalTok"/>
+        </w:rPr>
+        <w:t xml:space="preserve">),</w:t>
+      </w:r>
+      <w:r>
+        <w:br/>
+      </w:r>
+      <w:r>
+        <w:br/>
+      </w:r>
+      <w:r>
+        <w:rPr>
+          <w:rStyle w:val="NormalTok"/>
+        </w:rPr>
+        <w:t xml:space="preserve">      </w:t>
+      </w:r>
+      <w:r>
+        <w:rPr>
+          <w:rStyle w:val="CommentTok"/>
+        </w:rPr>
+        <w:t xml:space="preserve"># start third fluid row</w:t>
+      </w:r>
+      <w:r>
+        <w:br/>
+      </w:r>
+      <w:r>
+        <w:rPr>
+          <w:rStyle w:val="NormalTok"/>
+        </w:rPr>
+        <w:t xml:space="preserve">      </w:t>
+      </w:r>
+      <w:r>
+        <w:br/>
+      </w:r>
+      <w:r>
+        <w:rPr>
+          <w:rStyle w:val="NormalTok"/>
+        </w:rPr>
+        <w:t xml:space="preserve">      </w:t>
+      </w:r>
+      <w:r>
+        <w:rPr>
+          <w:rStyle w:val="CommentTok"/>
+        </w:rPr>
+        <w:t xml:space="preserve">#update the previous and next button number to one higher than the following numbers if this is the first time a new category is being added. Otherwise the number must be one higher than the highest previous and next button in the application</w:t>
+      </w:r>
+      <w:r>
+        <w:br/>
+      </w:r>
+      <w:r>
+        <w:rPr>
+          <w:rStyle w:val="NormalTok"/>
+        </w:rPr>
+        <w:t xml:space="preserve">      </w:t>
+      </w:r>
+      <w:r>
+        <w:rPr>
+          <w:rStyle w:val="FunctionTok"/>
+        </w:rPr>
+        <w:t xml:space="preserve">fluidRow</w:t>
+      </w:r>
+      <w:r>
+        <w:rPr>
+          <w:rStyle w:val="NormalTok"/>
+        </w:rPr>
+        <w:t xml:space="preserve">(</w:t>
+      </w:r>
+      <w:r>
+        <w:br/>
+      </w:r>
+      <w:r>
+        <w:rPr>
+          <w:rStyle w:val="NormalTok"/>
+        </w:rPr>
+        <w:t xml:space="preserve">        </w:t>
+      </w:r>
+      <w:r>
+        <w:rPr>
+          <w:rStyle w:val="FunctionTok"/>
+        </w:rPr>
+        <w:t xml:space="preserve">column</w:t>
+      </w:r>
+      <w:r>
+        <w:rPr>
+          <w:rStyle w:val="NormalTok"/>
+        </w:rPr>
+        <w:t xml:space="preserve">(</w:t>
+      </w:r>
+      <w:r>
+        <w:rPr>
+          <w:rStyle w:val="DecValTok"/>
+        </w:rPr>
+        <w:t xml:space="preserve">10</w:t>
+      </w:r>
+      <w:r>
+        <w:rPr>
+          <w:rStyle w:val="NormalTok"/>
+        </w:rPr>
+        <w:t xml:space="preserve">, </w:t>
+      </w:r>
+      <w:r>
+        <w:rPr>
+          <w:rStyle w:val="FunctionTok"/>
+        </w:rPr>
+        <w:t xml:space="preserve">actionButton</w:t>
+      </w:r>
+      <w:r>
+        <w:rPr>
+          <w:rStyle w:val="NormalTok"/>
+        </w:rPr>
+        <w:t xml:space="preserve">(</w:t>
+      </w:r>
+      <w:r>
+        <w:rPr>
+          <w:rStyle w:val="StringTok"/>
+        </w:rPr>
+        <w:t xml:space="preserve">"prev_4"</w:t>
+      </w:r>
+      <w:r>
+        <w:rPr>
+          <w:rStyle w:val="NormalTok"/>
+        </w:rPr>
+        <w:t xml:space="preserve">, </w:t>
+      </w:r>
+      <w:r>
+        <w:rPr>
+          <w:rStyle w:val="StringTok"/>
+        </w:rPr>
+        <w:t xml:space="preserve">"Previous"</w:t>
+      </w:r>
+      <w:r>
+        <w:rPr>
+          <w:rStyle w:val="NormalTok"/>
+        </w:rPr>
+        <w:t xml:space="preserve">, </w:t>
+      </w:r>
+      <w:r>
+        <w:rPr>
+          <w:rStyle w:val="AttributeTok"/>
+        </w:rPr>
+        <w:t xml:space="preserve">class =</w:t>
+      </w:r>
+      <w:r>
+        <w:rPr>
+          <w:rStyle w:val="NormalTok"/>
+        </w:rPr>
+        <w:t xml:space="preserve"> </w:t>
+      </w:r>
+      <w:r>
+        <w:rPr>
+          <w:rStyle w:val="StringTok"/>
+        </w:rPr>
+        <w:t xml:space="preserve">"btn-primary"</w:t>
+      </w:r>
+      <w:r>
+        <w:rPr>
+          <w:rStyle w:val="NormalTok"/>
+        </w:rPr>
+        <w:t xml:space="preserve">, </w:t>
+      </w:r>
+      <w:r>
+        <w:rPr>
+          <w:rStyle w:val="AttributeTok"/>
+        </w:rPr>
+        <w:t xml:space="preserve">style=</w:t>
+      </w:r>
+      <w:r>
+        <w:rPr>
+          <w:rStyle w:val="StringTok"/>
+        </w:rPr>
+        <w:t xml:space="preserve">"color: #FFFFFF; background-color: #094074"</w:t>
+      </w:r>
+      <w:r>
+        <w:rPr>
+          <w:rStyle w:val="NormalTok"/>
+        </w:rPr>
+        <w:t xml:space="preserve">)),</w:t>
+      </w:r>
+      <w:r>
+        <w:br/>
+      </w:r>
+      <w:r>
+        <w:rPr>
+          <w:rStyle w:val="NormalTok"/>
+        </w:rPr>
+        <w:t xml:space="preserve">        </w:t>
+      </w:r>
+      <w:r>
+        <w:rPr>
+          <w:rStyle w:val="FunctionTok"/>
+        </w:rPr>
+        <w:t xml:space="preserve">column</w:t>
+      </w:r>
+      <w:r>
+        <w:rPr>
+          <w:rStyle w:val="NormalTok"/>
+        </w:rPr>
+        <w:t xml:space="preserve">(</w:t>
+      </w:r>
+      <w:r>
+        <w:rPr>
+          <w:rStyle w:val="DecValTok"/>
+        </w:rPr>
+        <w:t xml:space="preserve">2</w:t>
+      </w:r>
+      <w:r>
+        <w:rPr>
+          <w:rStyle w:val="NormalTok"/>
+        </w:rPr>
+        <w:t xml:space="preserve">, </w:t>
+      </w:r>
+      <w:r>
+        <w:rPr>
+          <w:rStyle w:val="AttributeTok"/>
+        </w:rPr>
+        <w:t xml:space="preserve">align =</w:t>
+      </w:r>
+      <w:r>
+        <w:rPr>
+          <w:rStyle w:val="NormalTok"/>
+        </w:rPr>
+        <w:t xml:space="preserve"> </w:t>
+      </w:r>
+      <w:r>
+        <w:rPr>
+          <w:rStyle w:val="StringTok"/>
+        </w:rPr>
+        <w:t xml:space="preserve">"right"</w:t>
+      </w:r>
+      <w:r>
+        <w:rPr>
+          <w:rStyle w:val="NormalTok"/>
+        </w:rPr>
+        <w:t xml:space="preserve">, </w:t>
+      </w:r>
+      <w:r>
+        <w:rPr>
+          <w:rStyle w:val="FunctionTok"/>
+        </w:rPr>
+        <w:t xml:space="preserve">actionButton</w:t>
+      </w:r>
+      <w:r>
+        <w:rPr>
+          <w:rStyle w:val="NormalTok"/>
+        </w:rPr>
+        <w:t xml:space="preserve">(</w:t>
+      </w:r>
+      <w:r>
+        <w:rPr>
+          <w:rStyle w:val="StringTok"/>
+        </w:rPr>
+        <w:t xml:space="preserve">"next_6"</w:t>
+      </w:r>
+      <w:r>
+        <w:rPr>
+          <w:rStyle w:val="NormalTok"/>
+        </w:rPr>
+        <w:t xml:space="preserve">, </w:t>
+      </w:r>
+      <w:r>
+        <w:rPr>
+          <w:rStyle w:val="StringTok"/>
+        </w:rPr>
+        <w:t xml:space="preserve">"Save and Continue"</w:t>
+      </w:r>
+      <w:r>
+        <w:rPr>
+          <w:rStyle w:val="NormalTok"/>
+        </w:rPr>
+        <w:t xml:space="preserve">, </w:t>
+      </w:r>
+      <w:r>
+        <w:rPr>
+          <w:rStyle w:val="AttributeTok"/>
+        </w:rPr>
+        <w:t xml:space="preserve">class =</w:t>
+      </w:r>
+      <w:r>
+        <w:rPr>
+          <w:rStyle w:val="NormalTok"/>
+        </w:rPr>
+        <w:t xml:space="preserve"> </w:t>
+      </w:r>
+      <w:r>
+        <w:rPr>
+          <w:rStyle w:val="StringTok"/>
+        </w:rPr>
+        <w:t xml:space="preserve">"btn-primary"</w:t>
+      </w:r>
+      <w:r>
+        <w:rPr>
+          <w:rStyle w:val="NormalTok"/>
+        </w:rPr>
+        <w:t xml:space="preserve">, </w:t>
+      </w:r>
+      <w:r>
+        <w:rPr>
+          <w:rStyle w:val="AttributeTok"/>
+        </w:rPr>
+        <w:t xml:space="preserve">style=</w:t>
+      </w:r>
+      <w:r>
+        <w:rPr>
+          <w:rStyle w:val="StringTok"/>
+        </w:rPr>
+        <w:t xml:space="preserve">"color: #FFFFFF; background-color: #094074"</w:t>
+      </w:r>
+      <w:r>
+        <w:rPr>
+          <w:rStyle w:val="NormalTok"/>
+        </w:rPr>
+        <w:t xml:space="preserve">)),</w:t>
+      </w:r>
+      <w:r>
+        <w:br/>
+      </w:r>
+      <w:r>
+        <w:rPr>
+          <w:rStyle w:val="NormalTok"/>
+        </w:rPr>
+        <w:t xml:space="preserve">      ) </w:t>
+      </w:r>
+      <w:r>
+        <w:rPr>
+          <w:rStyle w:val="CommentTok"/>
+        </w:rPr>
+        <w:t xml:space="preserve"># end fourth fluid row</w:t>
+      </w:r>
+      <w:r>
+        <w:br/>
+      </w:r>
+      <w:r>
+        <w:rPr>
+          <w:rStyle w:val="NormalTok"/>
+        </w:rPr>
+        <w:t xml:space="preserve">    ), </w:t>
+      </w:r>
+      <w:r>
+        <w:rPr>
+          <w:rStyle w:val="CommentTok"/>
+        </w:rPr>
+        <w:t xml:space="preserve"># end consistent funding tab item</w:t>
+      </w:r>
+    </w:p>
+    <w:bookmarkEnd w:id="28"/>
     <w:sectPr/>
   </w:body>
 </w:document>

</xml_diff>

<commit_message>
fixed summary table loading before data entered
</commit_message>
<xml_diff>
--- a/technical_documentation.docx
+++ b/technical_documentation.docx
@@ -1261,6 +1261,1965 @@
       </w:r>
     </w:p>
     <w:bookmarkEnd w:id="28"/>
+    <w:bookmarkStart w:id="29" w:name="updating-the-server-code"/>
+    <w:p>
+      <w:pPr>
+        <w:pStyle w:val="Heading1"/>
+      </w:pPr>
+      <w:r>
+        <w:t xml:space="preserve">updating the server code</w:t>
+      </w:r>
+    </w:p>
+    <w:p>
+      <w:pPr>
+        <w:pStyle w:val="SourceCode"/>
+      </w:pPr>
+      <w:r>
+        <w:rPr>
+          <w:rStyle w:val="CommentTok"/>
+        </w:rPr>
+        <w:t xml:space="preserve">#start consistent funding tab actions ----</w:t>
+      </w:r>
+      <w:r>
+        <w:br/>
+      </w:r>
+      <w:r>
+        <w:rPr>
+          <w:rStyle w:val="NormalTok"/>
+        </w:rPr>
+        <w:t xml:space="preserve">  </w:t>
+      </w:r>
+      <w:r>
+        <w:rPr>
+          <w:rStyle w:val="CommentTok"/>
+        </w:rPr>
+        <w:t xml:space="preserve">#consistent funding tab data entry</w:t>
+      </w:r>
+      <w:r>
+        <w:br/>
+      </w:r>
+      <w:r>
+        <w:rPr>
+          <w:rStyle w:val="NormalTok"/>
+        </w:rPr>
+        <w:t xml:space="preserve">  </w:t>
+      </w:r>
+      <w:r>
+        <w:br/>
+      </w:r>
+      <w:r>
+        <w:rPr>
+          <w:rStyle w:val="NormalTok"/>
+        </w:rPr>
+        <w:t xml:space="preserve">  </w:t>
+      </w:r>
+      <w:r>
+        <w:rPr>
+          <w:rStyle w:val="CommentTok"/>
+        </w:rPr>
+        <w:t xml:space="preserve">#start consistent funding data entry</w:t>
+      </w:r>
+      <w:r>
+        <w:br/>
+      </w:r>
+      <w:r>
+        <w:br/>
+      </w:r>
+      <w:r>
+        <w:rPr>
+          <w:rStyle w:val="NormalTok"/>
+        </w:rPr>
+        <w:t xml:space="preserve">  </w:t>
+      </w:r>
+      <w:r>
+        <w:rPr>
+          <w:rStyle w:val="CommentTok"/>
+        </w:rPr>
+        <w:t xml:space="preserve">#replace with the name of the following tab, this will likely remain as summary if you are placing the new tab last</w:t>
+      </w:r>
+      <w:r>
+        <w:br/>
+      </w:r>
+      <w:r>
+        <w:rPr>
+          <w:rStyle w:val="NormalTok"/>
+        </w:rPr>
+        <w:t xml:space="preserve">  </w:t>
+      </w:r>
+      <w:r>
+        <w:rPr>
+          <w:rStyle w:val="FunctionTok"/>
+        </w:rPr>
+        <w:t xml:space="preserve">observe</w:t>
+      </w:r>
+      <w:r>
+        <w:rPr>
+          <w:rStyle w:val="NormalTok"/>
+        </w:rPr>
+        <w:t xml:space="preserve">(</w:t>
+      </w:r>
+      <w:r>
+        <w:br/>
+      </w:r>
+      <w:r>
+        <w:rPr>
+          <w:rStyle w:val="NormalTok"/>
+        </w:rPr>
+        <w:t xml:space="preserve">    </w:t>
+      </w:r>
+      <w:r>
+        <w:rPr>
+          <w:rStyle w:val="ControlFlowTok"/>
+        </w:rPr>
+        <w:t xml:space="preserve">if</w:t>
+      </w:r>
+      <w:r>
+        <w:rPr>
+          <w:rStyle w:val="NormalTok"/>
+        </w:rPr>
+        <w:t xml:space="preserve"> (</w:t>
+      </w:r>
+      <w:r>
+        <w:rPr>
+          <w:rStyle w:val="FunctionTok"/>
+        </w:rPr>
+        <w:t xml:space="preserve">entry_con</w:t>
+      </w:r>
+      <w:r>
+        <w:rPr>
+          <w:rStyle w:val="NormalTok"/>
+        </w:rPr>
+        <w:t xml:space="preserve">() </w:t>
+      </w:r>
+      <w:r>
+        <w:rPr>
+          <w:rStyle w:val="SpecialCharTok"/>
+        </w:rPr>
+        <w:t xml:space="preserve">&amp;&amp;</w:t>
+      </w:r>
+      <w:r>
+        <w:rPr>
+          <w:rStyle w:val="NormalTok"/>
+        </w:rPr>
+        <w:t xml:space="preserve"> input</w:t>
+      </w:r>
+      <w:r>
+        <w:rPr>
+          <w:rStyle w:val="SpecialCharTok"/>
+        </w:rPr>
+        <w:t xml:space="preserve">$</w:t>
+      </w:r>
+      <w:r>
+        <w:rPr>
+          <w:rStyle w:val="NormalTok"/>
+        </w:rPr>
+        <w:t xml:space="preserve">tabs </w:t>
+      </w:r>
+      <w:r>
+        <w:rPr>
+          <w:rStyle w:val="SpecialCharTok"/>
+        </w:rPr>
+        <w:t xml:space="preserve">==</w:t>
+      </w:r>
+      <w:r>
+        <w:rPr>
+          <w:rStyle w:val="NormalTok"/>
+        </w:rPr>
+        <w:t xml:space="preserve"> </w:t>
+      </w:r>
+      <w:r>
+        <w:rPr>
+          <w:rStyle w:val="StringTok"/>
+        </w:rPr>
+        <w:t xml:space="preserve">"summary"</w:t>
+      </w:r>
+      <w:r>
+        <w:rPr>
+          <w:rStyle w:val="NormalTok"/>
+        </w:rPr>
+        <w:t xml:space="preserve">) {</w:t>
+      </w:r>
+      <w:r>
+        <w:br/>
+      </w:r>
+      <w:r>
+        <w:rPr>
+          <w:rStyle w:val="NormalTok"/>
+        </w:rPr>
+        <w:t xml:space="preserve">      </w:t>
+      </w:r>
+      <w:r>
+        <w:br/>
+      </w:r>
+      <w:r>
+        <w:rPr>
+          <w:rStyle w:val="NormalTok"/>
+        </w:rPr>
+        <w:t xml:space="preserve">      </w:t>
+      </w:r>
+      <w:r>
+        <w:rPr>
+          <w:rStyle w:val="CommentTok"/>
+        </w:rPr>
+        <w:t xml:space="preserve"># read in the google sheet</w:t>
+      </w:r>
+      <w:r>
+        <w:br/>
+      </w:r>
+      <w:r>
+        <w:rPr>
+          <w:rStyle w:val="NormalTok"/>
+        </w:rPr>
+        <w:t xml:space="preserve">      </w:t>
+      </w:r>
+      <w:r>
+        <w:rPr>
+          <w:rStyle w:val="CommentTok"/>
+        </w:rPr>
+        <w:t xml:space="preserve"># need to do this each time we write in case multiple people are on the app</w:t>
+      </w:r>
+      <w:r>
+        <w:br/>
+      </w:r>
+      <w:r>
+        <w:rPr>
+          <w:rStyle w:val="NormalTok"/>
+        </w:rPr>
+        <w:t xml:space="preserve">      </w:t>
+      </w:r>
+      <w:r>
+        <w:rPr>
+          <w:rStyle w:val="CommentTok"/>
+        </w:rPr>
+        <w:t xml:space="preserve"># identify the url</w:t>
+      </w:r>
+      <w:r>
+        <w:br/>
+      </w:r>
+      <w:r>
+        <w:rPr>
+          <w:rStyle w:val="NormalTok"/>
+        </w:rPr>
+        <w:t xml:space="preserve">      </w:t>
+      </w:r>
+      <w:r>
+        <w:rPr>
+          <w:rStyle w:val="CommentTok"/>
+        </w:rPr>
+        <w:t xml:space="preserve"># also read in for checking for existing data</w:t>
+      </w:r>
+      <w:r>
+        <w:br/>
+      </w:r>
+      <w:r>
+        <w:rPr>
+          <w:rStyle w:val="NormalTok"/>
+        </w:rPr>
+        <w:t xml:space="preserve">      main_sheet </w:t>
+      </w:r>
+      <w:r>
+        <w:rPr>
+          <w:rStyle w:val="OtherTok"/>
+        </w:rPr>
+        <w:t xml:space="preserve">&lt;-</w:t>
+      </w:r>
+      <w:r>
+        <w:rPr>
+          <w:rStyle w:val="NormalTok"/>
+        </w:rPr>
+        <w:t xml:space="preserve"> </w:t>
+      </w:r>
+      <w:r>
+        <w:rPr>
+          <w:rStyle w:val="FunctionTok"/>
+        </w:rPr>
+        <w:t xml:space="preserve">read_sheet</w:t>
+      </w:r>
+      <w:r>
+        <w:rPr>
+          <w:rStyle w:val="NormalTok"/>
+        </w:rPr>
+        <w:t xml:space="preserve">(main_sheet_id) </w:t>
+      </w:r>
+      <w:r>
+        <w:rPr>
+          <w:rStyle w:val="SpecialCharTok"/>
+        </w:rPr>
+        <w:t xml:space="preserve">|&gt;</w:t>
+      </w:r>
+      <w:r>
+        <w:rPr>
+          <w:rStyle w:val="NormalTok"/>
+        </w:rPr>
+        <w:t xml:space="preserve"> </w:t>
+      </w:r>
+      <w:r>
+        <w:br/>
+      </w:r>
+      <w:r>
+        <w:rPr>
+          <w:rStyle w:val="NormalTok"/>
+        </w:rPr>
+        <w:t xml:space="preserve">        </w:t>
+      </w:r>
+      <w:r>
+        <w:rPr>
+          <w:rStyle w:val="FunctionTok"/>
+        </w:rPr>
+        <w:t xml:space="preserve">mutate</w:t>
+      </w:r>
+      <w:r>
+        <w:rPr>
+          <w:rStyle w:val="NormalTok"/>
+        </w:rPr>
+        <w:t xml:space="preserve">(</w:t>
+      </w:r>
+      <w:r>
+        <w:rPr>
+          <w:rStyle w:val="AttributeTok"/>
+        </w:rPr>
+        <w:t xml:space="preserve">year =</w:t>
+      </w:r>
+      <w:r>
+        <w:rPr>
+          <w:rStyle w:val="NormalTok"/>
+        </w:rPr>
+        <w:t xml:space="preserve"> </w:t>
+      </w:r>
+      <w:r>
+        <w:rPr>
+          <w:rStyle w:val="FunctionTok"/>
+        </w:rPr>
+        <w:t xml:space="preserve">as.numeric</w:t>
+      </w:r>
+      <w:r>
+        <w:rPr>
+          <w:rStyle w:val="NormalTok"/>
+        </w:rPr>
+        <w:t xml:space="preserve">(year))</w:t>
+      </w:r>
+      <w:r>
+        <w:br/>
+      </w:r>
+      <w:r>
+        <w:rPr>
+          <w:rStyle w:val="NormalTok"/>
+        </w:rPr>
+        <w:t xml:space="preserve">      </w:t>
+      </w:r>
+      <w:r>
+        <w:br/>
+      </w:r>
+      <w:r>
+        <w:rPr>
+          <w:rStyle w:val="NormalTok"/>
+        </w:rPr>
+        <w:t xml:space="preserve">      </w:t>
+      </w:r>
+      <w:r>
+        <w:rPr>
+          <w:rStyle w:val="CommentTok"/>
+        </w:rPr>
+        <w:t xml:space="preserve">#replace all instances of con with the three letter code for the subcategory</w:t>
+      </w:r>
+      <w:r>
+        <w:br/>
+      </w:r>
+      <w:r>
+        <w:rPr>
+          <w:rStyle w:val="NormalTok"/>
+        </w:rPr>
+        <w:t xml:space="preserve">      con_lookuptable </w:t>
+      </w:r>
+      <w:r>
+        <w:rPr>
+          <w:rStyle w:val="OtherTok"/>
+        </w:rPr>
+        <w:t xml:space="preserve">&lt;-</w:t>
+      </w:r>
+      <w:r>
+        <w:rPr>
+          <w:rStyle w:val="NormalTok"/>
+        </w:rPr>
+        <w:t xml:space="preserve"> main_lookuptable </w:t>
+      </w:r>
+      <w:r>
+        <w:rPr>
+          <w:rStyle w:val="SpecialCharTok"/>
+        </w:rPr>
+        <w:t xml:space="preserve">|&gt;</w:t>
+      </w:r>
+      <w:r>
+        <w:rPr>
+          <w:rStyle w:val="NormalTok"/>
+        </w:rPr>
+        <w:t xml:space="preserve"> </w:t>
+      </w:r>
+      <w:r>
+        <w:br/>
+      </w:r>
+      <w:r>
+        <w:rPr>
+          <w:rStyle w:val="NormalTok"/>
+        </w:rPr>
+        <w:t xml:space="preserve">        </w:t>
+      </w:r>
+      <w:r>
+        <w:rPr>
+          <w:rStyle w:val="FunctionTok"/>
+        </w:rPr>
+        <w:t xml:space="preserve">filter</w:t>
+      </w:r>
+      <w:r>
+        <w:rPr>
+          <w:rStyle w:val="NormalTok"/>
+        </w:rPr>
+        <w:t xml:space="preserve">(tab </w:t>
+      </w:r>
+      <w:r>
+        <w:rPr>
+          <w:rStyle w:val="SpecialCharTok"/>
+        </w:rPr>
+        <w:t xml:space="preserve">==</w:t>
+      </w:r>
+      <w:r>
+        <w:rPr>
+          <w:rStyle w:val="NormalTok"/>
+        </w:rPr>
+        <w:t xml:space="preserve"> </w:t>
+      </w:r>
+      <w:r>
+        <w:rPr>
+          <w:rStyle w:val="StringTok"/>
+        </w:rPr>
+        <w:t xml:space="preserve">"funding"</w:t>
+      </w:r>
+      <w:r>
+        <w:rPr>
+          <w:rStyle w:val="NormalTok"/>
+        </w:rPr>
+        <w:t xml:space="preserve">) </w:t>
+      </w:r>
+      <w:r>
+        <w:rPr>
+          <w:rStyle w:val="CommentTok"/>
+        </w:rPr>
+        <w:t xml:space="preserve">#change to the name of the tab, must match ui and lookup table</w:t>
+      </w:r>
+      <w:r>
+        <w:br/>
+      </w:r>
+      <w:r>
+        <w:rPr>
+          <w:rStyle w:val="NormalTok"/>
+        </w:rPr>
+        <w:t xml:space="preserve">      </w:t>
+      </w:r>
+      <w:r>
+        <w:br/>
+      </w:r>
+      <w:r>
+        <w:rPr>
+          <w:rStyle w:val="NormalTok"/>
+        </w:rPr>
+        <w:t xml:space="preserve">      </w:t>
+      </w:r>
+      <w:r>
+        <w:rPr>
+          <w:rStyle w:val="CommentTok"/>
+        </w:rPr>
+        <w:t xml:space="preserve">#initialize blank data frame</w:t>
+      </w:r>
+      <w:r>
+        <w:br/>
+      </w:r>
+      <w:r>
+        <w:rPr>
+          <w:rStyle w:val="NormalTok"/>
+        </w:rPr>
+        <w:t xml:space="preserve">      append_data </w:t>
+      </w:r>
+      <w:r>
+        <w:rPr>
+          <w:rStyle w:val="OtherTok"/>
+        </w:rPr>
+        <w:t xml:space="preserve">&lt;-</w:t>
+      </w:r>
+      <w:r>
+        <w:rPr>
+          <w:rStyle w:val="NormalTok"/>
+        </w:rPr>
+        <w:t xml:space="preserve"> </w:t>
+      </w:r>
+      <w:r>
+        <w:rPr>
+          <w:rStyle w:val="FunctionTok"/>
+        </w:rPr>
+        <w:t xml:space="preserve">tibble</w:t>
+      </w:r>
+      <w:r>
+        <w:rPr>
+          <w:rStyle w:val="NormalTok"/>
+        </w:rPr>
+        <w:t xml:space="preserve">()</w:t>
+      </w:r>
+      <w:r>
+        <w:br/>
+      </w:r>
+      <w:r>
+        <w:rPr>
+          <w:rStyle w:val="NormalTok"/>
+        </w:rPr>
+        <w:t xml:space="preserve">      </w:t>
+      </w:r>
+      <w:r>
+        <w:br/>
+      </w:r>
+      <w:r>
+        <w:rPr>
+          <w:rStyle w:val="NormalTok"/>
+        </w:rPr>
+        <w:t xml:space="preserve">      </w:t>
+      </w:r>
+      <w:r>
+        <w:rPr>
+          <w:rStyle w:val="ControlFlowTok"/>
+        </w:rPr>
+        <w:t xml:space="preserve">for</w:t>
+      </w:r>
+      <w:r>
+        <w:rPr>
+          <w:rStyle w:val="NormalTok"/>
+        </w:rPr>
+        <w:t xml:space="preserve"> (i </w:t>
+      </w:r>
+      <w:r>
+        <w:rPr>
+          <w:rStyle w:val="ControlFlowTok"/>
+        </w:rPr>
+        <w:t xml:space="preserve">in</w:t>
+      </w:r>
+      <w:r>
+        <w:rPr>
+          <w:rStyle w:val="NormalTok"/>
+        </w:rPr>
+        <w:t xml:space="preserve"> </w:t>
+      </w:r>
+      <w:r>
+        <w:rPr>
+          <w:rStyle w:val="FunctionTok"/>
+        </w:rPr>
+        <w:t xml:space="preserve">seq_along</w:t>
+      </w:r>
+      <w:r>
+        <w:rPr>
+          <w:rStyle w:val="NormalTok"/>
+        </w:rPr>
+        <w:t xml:space="preserve">(con_lookuptable</w:t>
+      </w:r>
+      <w:r>
+        <w:rPr>
+          <w:rStyle w:val="SpecialCharTok"/>
+        </w:rPr>
+        <w:t xml:space="preserve">$</w:t>
+      </w:r>
+      <w:r>
+        <w:rPr>
+          <w:rStyle w:val="NormalTok"/>
+        </w:rPr>
+        <w:t xml:space="preserve">subcategory)) {</w:t>
+      </w:r>
+      <w:r>
+        <w:br/>
+      </w:r>
+      <w:r>
+        <w:rPr>
+          <w:rStyle w:val="NormalTok"/>
+        </w:rPr>
+        <w:t xml:space="preserve">        </w:t>
+      </w:r>
+      <w:r>
+        <w:rPr>
+          <w:rStyle w:val="CommentTok"/>
+        </w:rPr>
+        <w:t xml:space="preserve"># name of the subcategory</w:t>
+      </w:r>
+      <w:r>
+        <w:br/>
+      </w:r>
+      <w:r>
+        <w:rPr>
+          <w:rStyle w:val="NormalTok"/>
+        </w:rPr>
+        <w:t xml:space="preserve">        con_sub_category_name </w:t>
+      </w:r>
+      <w:r>
+        <w:rPr>
+          <w:rStyle w:val="OtherTok"/>
+        </w:rPr>
+        <w:t xml:space="preserve">&lt;-</w:t>
+      </w:r>
+      <w:r>
+        <w:rPr>
+          <w:rStyle w:val="NormalTok"/>
+        </w:rPr>
+        <w:t xml:space="preserve"> con_lookuptable</w:t>
+      </w:r>
+      <w:r>
+        <w:rPr>
+          <w:rStyle w:val="SpecialCharTok"/>
+        </w:rPr>
+        <w:t xml:space="preserve">$</w:t>
+      </w:r>
+      <w:r>
+        <w:rPr>
+          <w:rStyle w:val="NormalTok"/>
+        </w:rPr>
+        <w:t xml:space="preserve">subcategory[i]</w:t>
+      </w:r>
+      <w:r>
+        <w:br/>
+      </w:r>
+      <w:r>
+        <w:rPr>
+          <w:rStyle w:val="NormalTok"/>
+        </w:rPr>
+        <w:t xml:space="preserve">        </w:t>
+      </w:r>
+      <w:r>
+        <w:br/>
+      </w:r>
+      <w:r>
+        <w:rPr>
+          <w:rStyle w:val="NormalTok"/>
+        </w:rPr>
+        <w:t xml:space="preserve">        </w:t>
+      </w:r>
+      <w:r>
+        <w:rPr>
+          <w:rStyle w:val="CommentTok"/>
+        </w:rPr>
+        <w:t xml:space="preserve"># get the name of the score id</w:t>
+      </w:r>
+      <w:r>
+        <w:br/>
+      </w:r>
+      <w:r>
+        <w:rPr>
+          <w:rStyle w:val="NormalTok"/>
+        </w:rPr>
+        <w:t xml:space="preserve">        con_score_input </w:t>
+      </w:r>
+      <w:r>
+        <w:rPr>
+          <w:rStyle w:val="OtherTok"/>
+        </w:rPr>
+        <w:t xml:space="preserve">&lt;-</w:t>
+      </w:r>
+      <w:r>
+        <w:rPr>
+          <w:rStyle w:val="NormalTok"/>
+        </w:rPr>
+        <w:t xml:space="preserve"> con_lookuptable</w:t>
+      </w:r>
+      <w:r>
+        <w:rPr>
+          <w:rStyle w:val="SpecialCharTok"/>
+        </w:rPr>
+        <w:t xml:space="preserve">$</w:t>
+      </w:r>
+      <w:r>
+        <w:rPr>
+          <w:rStyle w:val="NormalTok"/>
+        </w:rPr>
+        <w:t xml:space="preserve">score_id[i]</w:t>
+      </w:r>
+      <w:r>
+        <w:br/>
+      </w:r>
+      <w:r>
+        <w:rPr>
+          <w:rStyle w:val="NormalTok"/>
+        </w:rPr>
+        <w:t xml:space="preserve">        </w:t>
+      </w:r>
+      <w:r>
+        <w:br/>
+      </w:r>
+      <w:r>
+        <w:rPr>
+          <w:rStyle w:val="NormalTok"/>
+        </w:rPr>
+        <w:t xml:space="preserve">        </w:t>
+      </w:r>
+      <w:r>
+        <w:rPr>
+          <w:rStyle w:val="CommentTok"/>
+        </w:rPr>
+        <w:t xml:space="preserve"># get the value of the score</w:t>
+      </w:r>
+      <w:r>
+        <w:br/>
+      </w:r>
+      <w:r>
+        <w:rPr>
+          <w:rStyle w:val="NormalTok"/>
+        </w:rPr>
+        <w:t xml:space="preserve">        con_score_value </w:t>
+      </w:r>
+      <w:r>
+        <w:rPr>
+          <w:rStyle w:val="OtherTok"/>
+        </w:rPr>
+        <w:t xml:space="preserve">&lt;-</w:t>
+      </w:r>
+      <w:r>
+        <w:rPr>
+          <w:rStyle w:val="NormalTok"/>
+        </w:rPr>
+        <w:t xml:space="preserve"> input[[con_score_input]]</w:t>
+      </w:r>
+      <w:r>
+        <w:br/>
+      </w:r>
+      <w:r>
+        <w:rPr>
+          <w:rStyle w:val="NormalTok"/>
+        </w:rPr>
+        <w:t xml:space="preserve">        </w:t>
+      </w:r>
+      <w:r>
+        <w:br/>
+      </w:r>
+      <w:r>
+        <w:rPr>
+          <w:rStyle w:val="NormalTok"/>
+        </w:rPr>
+        <w:t xml:space="preserve">        </w:t>
+      </w:r>
+      <w:r>
+        <w:rPr>
+          <w:rStyle w:val="CommentTok"/>
+        </w:rPr>
+        <w:t xml:space="preserve"># name of comment id</w:t>
+      </w:r>
+      <w:r>
+        <w:br/>
+      </w:r>
+      <w:r>
+        <w:rPr>
+          <w:rStyle w:val="NormalTok"/>
+        </w:rPr>
+        <w:t xml:space="preserve">        con_comment_input </w:t>
+      </w:r>
+      <w:r>
+        <w:rPr>
+          <w:rStyle w:val="OtherTok"/>
+        </w:rPr>
+        <w:t xml:space="preserve">&lt;-</w:t>
+      </w:r>
+      <w:r>
+        <w:rPr>
+          <w:rStyle w:val="NormalTok"/>
+        </w:rPr>
+        <w:t xml:space="preserve"> con_lookuptable</w:t>
+      </w:r>
+      <w:r>
+        <w:rPr>
+          <w:rStyle w:val="SpecialCharTok"/>
+        </w:rPr>
+        <w:t xml:space="preserve">$</w:t>
+      </w:r>
+      <w:r>
+        <w:rPr>
+          <w:rStyle w:val="NormalTok"/>
+        </w:rPr>
+        <w:t xml:space="preserve">comment_id[i]</w:t>
+      </w:r>
+      <w:r>
+        <w:br/>
+      </w:r>
+      <w:r>
+        <w:rPr>
+          <w:rStyle w:val="NormalTok"/>
+        </w:rPr>
+        <w:t xml:space="preserve">        </w:t>
+      </w:r>
+      <w:r>
+        <w:br/>
+      </w:r>
+      <w:r>
+        <w:rPr>
+          <w:rStyle w:val="NormalTok"/>
+        </w:rPr>
+        <w:t xml:space="preserve">        </w:t>
+      </w:r>
+      <w:r>
+        <w:rPr>
+          <w:rStyle w:val="CommentTok"/>
+        </w:rPr>
+        <w:t xml:space="preserve"># get the value of the comment</w:t>
+      </w:r>
+      <w:r>
+        <w:br/>
+      </w:r>
+      <w:r>
+        <w:rPr>
+          <w:rStyle w:val="NormalTok"/>
+        </w:rPr>
+        <w:t xml:space="preserve">        con_comment_value </w:t>
+      </w:r>
+      <w:r>
+        <w:rPr>
+          <w:rStyle w:val="OtherTok"/>
+        </w:rPr>
+        <w:t xml:space="preserve">&lt;-</w:t>
+      </w:r>
+      <w:r>
+        <w:rPr>
+          <w:rStyle w:val="NormalTok"/>
+        </w:rPr>
+        <w:t xml:space="preserve"> input[[con_comment_input]]</w:t>
+      </w:r>
+      <w:r>
+        <w:br/>
+      </w:r>
+      <w:r>
+        <w:rPr>
+          <w:rStyle w:val="NormalTok"/>
+        </w:rPr>
+        <w:t xml:space="preserve">        </w:t>
+      </w:r>
+      <w:r>
+        <w:br/>
+      </w:r>
+      <w:r>
+        <w:rPr>
+          <w:rStyle w:val="NormalTok"/>
+        </w:rPr>
+        <w:t xml:space="preserve">        </w:t>
+      </w:r>
+      <w:r>
+        <w:br/>
+      </w:r>
+      <w:r>
+        <w:rPr>
+          <w:rStyle w:val="NormalTok"/>
+        </w:rPr>
+        <w:t xml:space="preserve">        </w:t>
+      </w:r>
+      <w:r>
+        <w:rPr>
+          <w:rStyle w:val="CommentTok"/>
+        </w:rPr>
+        <w:t xml:space="preserve">#replace th category value with the full name of the category (what you want to appear in the data)</w:t>
+      </w:r>
+      <w:r>
+        <w:br/>
+      </w:r>
+      <w:r>
+        <w:rPr>
+          <w:rStyle w:val="NormalTok"/>
+        </w:rPr>
+        <w:t xml:space="preserve">        con_row </w:t>
+      </w:r>
+      <w:r>
+        <w:rPr>
+          <w:rStyle w:val="OtherTok"/>
+        </w:rPr>
+        <w:t xml:space="preserve">&lt;-</w:t>
+      </w:r>
+      <w:r>
+        <w:rPr>
+          <w:rStyle w:val="NormalTok"/>
+        </w:rPr>
+        <w:t xml:space="preserve"> </w:t>
+      </w:r>
+      <w:r>
+        <w:rPr>
+          <w:rStyle w:val="FunctionTok"/>
+        </w:rPr>
+        <w:t xml:space="preserve">data_entry_function</w:t>
+      </w:r>
+      <w:r>
+        <w:rPr>
+          <w:rStyle w:val="NormalTok"/>
+        </w:rPr>
+        <w:t xml:space="preserve">(</w:t>
+      </w:r>
+      <w:r>
+        <w:rPr>
+          <w:rStyle w:val="AttributeTok"/>
+        </w:rPr>
+        <w:t xml:space="preserve">google_instance =</w:t>
+      </w:r>
+      <w:r>
+        <w:rPr>
+          <w:rStyle w:val="NormalTok"/>
+        </w:rPr>
+        <w:t xml:space="preserve"> main_sheet_id, </w:t>
+      </w:r>
+      <w:r>
+        <w:rPr>
+          <w:rStyle w:val="AttributeTok"/>
+        </w:rPr>
+        <w:t xml:space="preserve">google_data =</w:t>
+      </w:r>
+      <w:r>
+        <w:rPr>
+          <w:rStyle w:val="NormalTok"/>
+        </w:rPr>
+        <w:t xml:space="preserve"> main_sheet, </w:t>
+      </w:r>
+      <w:r>
+        <w:rPr>
+          <w:rStyle w:val="AttributeTok"/>
+        </w:rPr>
+        <w:t xml:space="preserve">year_entered =</w:t>
+      </w:r>
+      <w:r>
+        <w:rPr>
+          <w:rStyle w:val="NormalTok"/>
+        </w:rPr>
+        <w:t xml:space="preserve"> input</w:t>
+      </w:r>
+      <w:r>
+        <w:rPr>
+          <w:rStyle w:val="SpecialCharTok"/>
+        </w:rPr>
+        <w:t xml:space="preserve">$</w:t>
+      </w:r>
+      <w:r>
+        <w:rPr>
+          <w:rStyle w:val="NormalTok"/>
+        </w:rPr>
+        <w:t xml:space="preserve">year_input, </w:t>
+      </w:r>
+      <w:r>
+        <w:rPr>
+          <w:rStyle w:val="AttributeTok"/>
+        </w:rPr>
+        <w:t xml:space="preserve">category =</w:t>
+      </w:r>
+      <w:r>
+        <w:rPr>
+          <w:rStyle w:val="NormalTok"/>
+        </w:rPr>
+        <w:t xml:space="preserve"> </w:t>
+      </w:r>
+      <w:r>
+        <w:rPr>
+          <w:rStyle w:val="StringTok"/>
+        </w:rPr>
+        <w:t xml:space="preserve">"Consistent Funding"</w:t>
+      </w:r>
+      <w:r>
+        <w:rPr>
+          <w:rStyle w:val="NormalTok"/>
+        </w:rPr>
+        <w:t xml:space="preserve">, </w:t>
+      </w:r>
+      <w:r>
+        <w:rPr>
+          <w:rStyle w:val="AttributeTok"/>
+        </w:rPr>
+        <w:t xml:space="preserve">sub_category_entered =</w:t>
+      </w:r>
+      <w:r>
+        <w:rPr>
+          <w:rStyle w:val="NormalTok"/>
+        </w:rPr>
+        <w:t xml:space="preserve"> con_sub_category_name, </w:t>
+      </w:r>
+      <w:r>
+        <w:rPr>
+          <w:rStyle w:val="AttributeTok"/>
+        </w:rPr>
+        <w:t xml:space="preserve">indicator_type =</w:t>
+      </w:r>
+      <w:r>
+        <w:rPr>
+          <w:rStyle w:val="NormalTok"/>
+        </w:rPr>
+        <w:t xml:space="preserve"> </w:t>
+      </w:r>
+      <w:r>
+        <w:rPr>
+          <w:rStyle w:val="StringTok"/>
+        </w:rPr>
+        <w:t xml:space="preserve">"Process Indicator"</w:t>
+      </w:r>
+      <w:r>
+        <w:rPr>
+          <w:rStyle w:val="NormalTok"/>
+        </w:rPr>
+        <w:t xml:space="preserve">, </w:t>
+      </w:r>
+      <w:r>
+        <w:rPr>
+          <w:rStyle w:val="AttributeTok"/>
+        </w:rPr>
+        <w:t xml:space="preserve">score =</w:t>
+      </w:r>
+      <w:r>
+        <w:rPr>
+          <w:rStyle w:val="NormalTok"/>
+        </w:rPr>
+        <w:t xml:space="preserve"> con_score_value, </w:t>
+      </w:r>
+      <w:r>
+        <w:rPr>
+          <w:rStyle w:val="AttributeTok"/>
+        </w:rPr>
+        <w:t xml:space="preserve">country =</w:t>
+      </w:r>
+      <w:r>
+        <w:rPr>
+          <w:rStyle w:val="NormalTok"/>
+        </w:rPr>
+        <w:t xml:space="preserve"> input</w:t>
+      </w:r>
+      <w:r>
+        <w:rPr>
+          <w:rStyle w:val="SpecialCharTok"/>
+        </w:rPr>
+        <w:t xml:space="preserve">$</w:t>
+      </w:r>
+      <w:r>
+        <w:rPr>
+          <w:rStyle w:val="NormalTok"/>
+        </w:rPr>
+        <w:t xml:space="preserve">country_input, </w:t>
+      </w:r>
+      <w:r>
+        <w:rPr>
+          <w:rStyle w:val="AttributeTok"/>
+        </w:rPr>
+        <w:t xml:space="preserve">site_entered =</w:t>
+      </w:r>
+      <w:r>
+        <w:rPr>
+          <w:rStyle w:val="NormalTok"/>
+        </w:rPr>
+        <w:t xml:space="preserve"> input</w:t>
+      </w:r>
+      <w:r>
+        <w:rPr>
+          <w:rStyle w:val="SpecialCharTok"/>
+        </w:rPr>
+        <w:t xml:space="preserve">$</w:t>
+      </w:r>
+      <w:r>
+        <w:rPr>
+          <w:rStyle w:val="NormalTok"/>
+        </w:rPr>
+        <w:t xml:space="preserve">site_input, </w:t>
+      </w:r>
+      <w:r>
+        <w:rPr>
+          <w:rStyle w:val="AttributeTok"/>
+        </w:rPr>
+        <w:t xml:space="preserve">comments_entered =</w:t>
+      </w:r>
+      <w:r>
+        <w:rPr>
+          <w:rStyle w:val="NormalTok"/>
+        </w:rPr>
+        <w:t xml:space="preserve"> con_comment_value, </w:t>
+      </w:r>
+      <w:r>
+        <w:rPr>
+          <w:rStyle w:val="AttributeTok"/>
+        </w:rPr>
+        <w:t xml:space="preserve">evaluator =</w:t>
+      </w:r>
+      <w:r>
+        <w:rPr>
+          <w:rStyle w:val="NormalTok"/>
+        </w:rPr>
+        <w:t xml:space="preserve"> input</w:t>
+      </w:r>
+      <w:r>
+        <w:rPr>
+          <w:rStyle w:val="SpecialCharTok"/>
+        </w:rPr>
+        <w:t xml:space="preserve">$</w:t>
+      </w:r>
+      <w:r>
+        <w:rPr>
+          <w:rStyle w:val="NormalTok"/>
+        </w:rPr>
+        <w:t xml:space="preserve">name_input)</w:t>
+      </w:r>
+      <w:r>
+        <w:br/>
+      </w:r>
+      <w:r>
+        <w:rPr>
+          <w:rStyle w:val="NormalTok"/>
+        </w:rPr>
+        <w:t xml:space="preserve">        </w:t>
+      </w:r>
+      <w:r>
+        <w:rPr>
+          <w:rStyle w:val="ControlFlowTok"/>
+        </w:rPr>
+        <w:t xml:space="preserve">if</w:t>
+      </w:r>
+      <w:r>
+        <w:rPr>
+          <w:rStyle w:val="NormalTok"/>
+        </w:rPr>
+        <w:t xml:space="preserve"> (</w:t>
+      </w:r>
+      <w:r>
+        <w:rPr>
+          <w:rStyle w:val="SpecialCharTok"/>
+        </w:rPr>
+        <w:t xml:space="preserve">!</w:t>
+      </w:r>
+      <w:r>
+        <w:rPr>
+          <w:rStyle w:val="FunctionTok"/>
+        </w:rPr>
+        <w:t xml:space="preserve">is.null</w:t>
+      </w:r>
+      <w:r>
+        <w:rPr>
+          <w:rStyle w:val="NormalTok"/>
+        </w:rPr>
+        <w:t xml:space="preserve">(</w:t>
+      </w:r>
+      <w:r>
+        <w:rPr>
+          <w:rStyle w:val="FunctionTok"/>
+        </w:rPr>
+        <w:t xml:space="preserve">nrow</w:t>
+      </w:r>
+      <w:r>
+        <w:rPr>
+          <w:rStyle w:val="NormalTok"/>
+        </w:rPr>
+        <w:t xml:space="preserve">(con_row))){</w:t>
+      </w:r>
+      <w:r>
+        <w:br/>
+      </w:r>
+      <w:r>
+        <w:rPr>
+          <w:rStyle w:val="NormalTok"/>
+        </w:rPr>
+        <w:t xml:space="preserve">          append_data </w:t>
+      </w:r>
+      <w:r>
+        <w:rPr>
+          <w:rStyle w:val="OtherTok"/>
+        </w:rPr>
+        <w:t xml:space="preserve">&lt;-</w:t>
+      </w:r>
+      <w:r>
+        <w:rPr>
+          <w:rStyle w:val="NormalTok"/>
+        </w:rPr>
+        <w:t xml:space="preserve"> </w:t>
+      </w:r>
+      <w:r>
+        <w:rPr>
+          <w:rStyle w:val="FunctionTok"/>
+        </w:rPr>
+        <w:t xml:space="preserve">bind_rows</w:t>
+      </w:r>
+      <w:r>
+        <w:rPr>
+          <w:rStyle w:val="NormalTok"/>
+        </w:rPr>
+        <w:t xml:space="preserve">(con_row, append_data) </w:t>
+      </w:r>
+      <w:r>
+        <w:br/>
+      </w:r>
+      <w:r>
+        <w:rPr>
+          <w:rStyle w:val="NormalTok"/>
+        </w:rPr>
+        <w:t xml:space="preserve">          </w:t>
+      </w:r>
+      <w:r>
+        <w:br/>
+      </w:r>
+      <w:r>
+        <w:rPr>
+          <w:rStyle w:val="NormalTok"/>
+        </w:rPr>
+        <w:t xml:space="preserve">        }</w:t>
+      </w:r>
+      <w:r>
+        <w:br/>
+      </w:r>
+      <w:r>
+        <w:rPr>
+          <w:rStyle w:val="NormalTok"/>
+        </w:rPr>
+        <w:t xml:space="preserve">        </w:t>
+      </w:r>
+      <w:r>
+        <w:br/>
+      </w:r>
+      <w:r>
+        <w:rPr>
+          <w:rStyle w:val="NormalTok"/>
+        </w:rPr>
+        <w:t xml:space="preserve">      }</w:t>
+      </w:r>
+      <w:r>
+        <w:br/>
+      </w:r>
+      <w:r>
+        <w:rPr>
+          <w:rStyle w:val="NormalTok"/>
+        </w:rPr>
+        <w:t xml:space="preserve">      </w:t>
+      </w:r>
+      <w:r>
+        <w:rPr>
+          <w:rStyle w:val="ControlFlowTok"/>
+        </w:rPr>
+        <w:t xml:space="preserve">if</w:t>
+      </w:r>
+      <w:r>
+        <w:rPr>
+          <w:rStyle w:val="NormalTok"/>
+        </w:rPr>
+        <w:t xml:space="preserve"> (</w:t>
+      </w:r>
+      <w:r>
+        <w:rPr>
+          <w:rStyle w:val="FunctionTok"/>
+        </w:rPr>
+        <w:t xml:space="preserve">nrow</w:t>
+      </w:r>
+      <w:r>
+        <w:rPr>
+          <w:rStyle w:val="NormalTok"/>
+        </w:rPr>
+        <w:t xml:space="preserve">(append_data) </w:t>
+      </w:r>
+      <w:r>
+        <w:rPr>
+          <w:rStyle w:val="SpecialCharTok"/>
+        </w:rPr>
+        <w:t xml:space="preserve">&gt;</w:t>
+      </w:r>
+      <w:r>
+        <w:rPr>
+          <w:rStyle w:val="DecValTok"/>
+        </w:rPr>
+        <w:t xml:space="preserve">0</w:t>
+      </w:r>
+      <w:r>
+        <w:rPr>
+          <w:rStyle w:val="NormalTok"/>
+        </w:rPr>
+        <w:t xml:space="preserve">){</w:t>
+      </w:r>
+      <w:r>
+        <w:br/>
+      </w:r>
+      <w:r>
+        <w:rPr>
+          <w:rStyle w:val="NormalTok"/>
+        </w:rPr>
+        <w:t xml:space="preserve">        </w:t>
+      </w:r>
+      <w:r>
+        <w:rPr>
+          <w:rStyle w:val="FunctionTok"/>
+        </w:rPr>
+        <w:t xml:space="preserve">sheet_append</w:t>
+      </w:r>
+      <w:r>
+        <w:rPr>
+          <w:rStyle w:val="NormalTok"/>
+        </w:rPr>
+        <w:t xml:space="preserve">(main_sheet_id, </w:t>
+      </w:r>
+      <w:r>
+        <w:rPr>
+          <w:rStyle w:val="AttributeTok"/>
+        </w:rPr>
+        <w:t xml:space="preserve">data =</w:t>
+      </w:r>
+      <w:r>
+        <w:rPr>
+          <w:rStyle w:val="NormalTok"/>
+        </w:rPr>
+        <w:t xml:space="preserve"> append_data) }</w:t>
+      </w:r>
+      <w:r>
+        <w:br/>
+      </w:r>
+      <w:r>
+        <w:rPr>
+          <w:rStyle w:val="NormalTok"/>
+        </w:rPr>
+        <w:t xml:space="preserve">      </w:t>
+      </w:r>
+      <w:r>
+        <w:rPr>
+          <w:rStyle w:val="FunctionTok"/>
+        </w:rPr>
+        <w:t xml:space="preserve">entry_con</w:t>
+      </w:r>
+      <w:r>
+        <w:rPr>
+          <w:rStyle w:val="NormalTok"/>
+        </w:rPr>
+        <w:t xml:space="preserve">(</w:t>
+      </w:r>
+      <w:r>
+        <w:rPr>
+          <w:rStyle w:val="ConstantTok"/>
+        </w:rPr>
+        <w:t xml:space="preserve">FALSE</w:t>
+      </w:r>
+      <w:r>
+        <w:rPr>
+          <w:rStyle w:val="NormalTok"/>
+        </w:rPr>
+        <w:t xml:space="preserve">)</w:t>
+      </w:r>
+      <w:r>
+        <w:br/>
+      </w:r>
+      <w:r>
+        <w:rPr>
+          <w:rStyle w:val="NormalTok"/>
+        </w:rPr>
+        <w:t xml:space="preserve">    }</w:t>
+      </w:r>
+      <w:r>
+        <w:br/>
+      </w:r>
+      <w:r>
+        <w:rPr>
+          <w:rStyle w:val="NormalTok"/>
+        </w:rPr>
+        <w:t xml:space="preserve">  ) </w:t>
+      </w:r>
+      <w:r>
+        <w:br/>
+      </w:r>
+      <w:r>
+        <w:rPr>
+          <w:rStyle w:val="NormalTok"/>
+        </w:rPr>
+        <w:t xml:space="preserve">  </w:t>
+      </w:r>
+      <w:r>
+        <w:br/>
+      </w:r>
+      <w:r>
+        <w:br/>
+      </w:r>
+      <w:r>
+        <w:rPr>
+          <w:rStyle w:val="NormalTok"/>
+        </w:rPr>
+        <w:t xml:space="preserve">  entry_con </w:t>
+      </w:r>
+      <w:r>
+        <w:rPr>
+          <w:rStyle w:val="OtherTok"/>
+        </w:rPr>
+        <w:t xml:space="preserve">&lt;-</w:t>
+      </w:r>
+      <w:r>
+        <w:rPr>
+          <w:rStyle w:val="NormalTok"/>
+        </w:rPr>
+        <w:t xml:space="preserve"> </w:t>
+      </w:r>
+      <w:r>
+        <w:rPr>
+          <w:rStyle w:val="FunctionTok"/>
+        </w:rPr>
+        <w:t xml:space="preserve">reactiveVal</w:t>
+      </w:r>
+      <w:r>
+        <w:rPr>
+          <w:rStyle w:val="NormalTok"/>
+        </w:rPr>
+        <w:t xml:space="preserve">(</w:t>
+      </w:r>
+      <w:r>
+        <w:rPr>
+          <w:rStyle w:val="ConstantTok"/>
+        </w:rPr>
+        <w:t xml:space="preserve">FALSE</w:t>
+      </w:r>
+      <w:r>
+        <w:rPr>
+          <w:rStyle w:val="NormalTok"/>
+        </w:rPr>
+        <w:t xml:space="preserve">)</w:t>
+      </w:r>
+      <w:r>
+        <w:br/>
+      </w:r>
+      <w:r>
+        <w:rPr>
+          <w:rStyle w:val="NormalTok"/>
+        </w:rPr>
+        <w:t xml:space="preserve">  </w:t>
+      </w:r>
+      <w:r>
+        <w:rPr>
+          <w:rStyle w:val="CommentTok"/>
+        </w:rPr>
+        <w:t xml:space="preserve"># consistent funding tab previous button</w:t>
+      </w:r>
+      <w:r>
+        <w:br/>
+      </w:r>
+      <w:r>
+        <w:rPr>
+          <w:rStyle w:val="NormalTok"/>
+        </w:rPr>
+        <w:t xml:space="preserve">  </w:t>
+      </w:r>
+      <w:r>
+        <w:rPr>
+          <w:rStyle w:val="CommentTok"/>
+        </w:rPr>
+        <w:t xml:space="preserve">#change to one higher than the highest number previous button, needs to match ui previous button</w:t>
+      </w:r>
+      <w:r>
+        <w:br/>
+      </w:r>
+      <w:r>
+        <w:rPr>
+          <w:rStyle w:val="NormalTok"/>
+        </w:rPr>
+        <w:t xml:space="preserve">  </w:t>
+      </w:r>
+      <w:r>
+        <w:rPr>
+          <w:rStyle w:val="FunctionTok"/>
+        </w:rPr>
+        <w:t xml:space="preserve">observeEvent</w:t>
+      </w:r>
+      <w:r>
+        <w:rPr>
+          <w:rStyle w:val="NormalTok"/>
+        </w:rPr>
+        <w:t xml:space="preserve">(input</w:t>
+      </w:r>
+      <w:r>
+        <w:rPr>
+          <w:rStyle w:val="SpecialCharTok"/>
+        </w:rPr>
+        <w:t xml:space="preserve">$</w:t>
+      </w:r>
+      <w:r>
+        <w:rPr>
+          <w:rStyle w:val="NormalTok"/>
+        </w:rPr>
+        <w:t xml:space="preserve">prev_4, {</w:t>
+      </w:r>
+      <w:r>
+        <w:br/>
+      </w:r>
+      <w:r>
+        <w:rPr>
+          <w:rStyle w:val="NormalTok"/>
+        </w:rPr>
+        <w:t xml:space="preserve">    newtab </w:t>
+      </w:r>
+      <w:r>
+        <w:rPr>
+          <w:rStyle w:val="OtherTok"/>
+        </w:rPr>
+        <w:t xml:space="preserve">&lt;-</w:t>
+      </w:r>
+      <w:r>
+        <w:rPr>
+          <w:rStyle w:val="NormalTok"/>
+        </w:rPr>
+        <w:t xml:space="preserve"> </w:t>
+      </w:r>
+      <w:r>
+        <w:rPr>
+          <w:rStyle w:val="ControlFlowTok"/>
+        </w:rPr>
+        <w:t xml:space="preserve">switch</w:t>
+      </w:r>
+      <w:r>
+        <w:rPr>
+          <w:rStyle w:val="NormalTok"/>
+        </w:rPr>
+        <w:t xml:space="preserve">(input</w:t>
+      </w:r>
+      <w:r>
+        <w:rPr>
+          <w:rStyle w:val="SpecialCharTok"/>
+        </w:rPr>
+        <w:t xml:space="preserve">$</w:t>
+      </w:r>
+      <w:r>
+        <w:rPr>
+          <w:rStyle w:val="NormalTok"/>
+        </w:rPr>
+        <w:t xml:space="preserve">tabs,</w:t>
+      </w:r>
+      <w:r>
+        <w:br/>
+      </w:r>
+      <w:r>
+        <w:rPr>
+          <w:rStyle w:val="NormalTok"/>
+        </w:rPr>
+        <w:t xml:space="preserve">                     </w:t>
+      </w:r>
+      <w:r>
+        <w:rPr>
+          <w:rStyle w:val="StringTok"/>
+        </w:rPr>
+        <w:t xml:space="preserve">"community"</w:t>
+      </w:r>
+      <w:r>
+        <w:rPr>
+          <w:rStyle w:val="NormalTok"/>
+        </w:rPr>
+        <w:t xml:space="preserve"> </w:t>
+      </w:r>
+      <w:r>
+        <w:rPr>
+          <w:rStyle w:val="OtherTok"/>
+        </w:rPr>
+        <w:t xml:space="preserve">=</w:t>
+      </w:r>
+      <w:r>
+        <w:rPr>
+          <w:rStyle w:val="NormalTok"/>
+        </w:rPr>
+        <w:t xml:space="preserve"> </w:t>
+      </w:r>
+      <w:r>
+        <w:rPr>
+          <w:rStyle w:val="StringTok"/>
+        </w:rPr>
+        <w:t xml:space="preserve">"funding"</w:t>
+      </w:r>
+      <w:r>
+        <w:rPr>
+          <w:rStyle w:val="NormalTok"/>
+        </w:rPr>
+        <w:t xml:space="preserve">,</w:t>
+      </w:r>
+      <w:r>
+        <w:br/>
+      </w:r>
+      <w:r>
+        <w:rPr>
+          <w:rStyle w:val="NormalTok"/>
+        </w:rPr>
+        <w:t xml:space="preserve">                     </w:t>
+      </w:r>
+      <w:r>
+        <w:rPr>
+          <w:rStyle w:val="StringTok"/>
+        </w:rPr>
+        <w:t xml:space="preserve">"funding"</w:t>
+      </w:r>
+      <w:r>
+        <w:rPr>
+          <w:rStyle w:val="NormalTok"/>
+        </w:rPr>
+        <w:t xml:space="preserve"> </w:t>
+      </w:r>
+      <w:r>
+        <w:rPr>
+          <w:rStyle w:val="OtherTok"/>
+        </w:rPr>
+        <w:t xml:space="preserve">=</w:t>
+      </w:r>
+      <w:r>
+        <w:rPr>
+          <w:rStyle w:val="NormalTok"/>
+        </w:rPr>
+        <w:t xml:space="preserve"> </w:t>
+      </w:r>
+      <w:r>
+        <w:rPr>
+          <w:rStyle w:val="StringTok"/>
+        </w:rPr>
+        <w:t xml:space="preserve">"community"</w:t>
+      </w:r>
+      <w:r>
+        <w:rPr>
+          <w:rStyle w:val="NormalTok"/>
+        </w:rPr>
+        <w:t xml:space="preserve">)</w:t>
+      </w:r>
+      <w:r>
+        <w:br/>
+      </w:r>
+      <w:r>
+        <w:rPr>
+          <w:rStyle w:val="NormalTok"/>
+        </w:rPr>
+        <w:t xml:space="preserve">    </w:t>
+      </w:r>
+      <w:r>
+        <w:rPr>
+          <w:rStyle w:val="FunctionTok"/>
+        </w:rPr>
+        <w:t xml:space="preserve">updateTabItems</w:t>
+      </w:r>
+      <w:r>
+        <w:rPr>
+          <w:rStyle w:val="NormalTok"/>
+        </w:rPr>
+        <w:t xml:space="preserve">(session, </w:t>
+      </w:r>
+      <w:r>
+        <w:rPr>
+          <w:rStyle w:val="StringTok"/>
+        </w:rPr>
+        <w:t xml:space="preserve">"tabs"</w:t>
+      </w:r>
+      <w:r>
+        <w:rPr>
+          <w:rStyle w:val="NormalTok"/>
+        </w:rPr>
+        <w:t xml:space="preserve">, newtab)</w:t>
+      </w:r>
+      <w:r>
+        <w:br/>
+      </w:r>
+      <w:r>
+        <w:rPr>
+          <w:rStyle w:val="NormalTok"/>
+        </w:rPr>
+        <w:t xml:space="preserve">  }) </w:t>
+      </w:r>
+      <w:r>
+        <w:rPr>
+          <w:rStyle w:val="CommentTok"/>
+        </w:rPr>
+        <w:t xml:space="preserve"># end consistent funding tab previous button</w:t>
+      </w:r>
+      <w:r>
+        <w:br/>
+      </w:r>
+      <w:r>
+        <w:rPr>
+          <w:rStyle w:val="NormalTok"/>
+        </w:rPr>
+        <w:t xml:space="preserve">  </w:t>
+      </w:r>
+      <w:r>
+        <w:br/>
+      </w:r>
+      <w:r>
+        <w:rPr>
+          <w:rStyle w:val="NormalTok"/>
+        </w:rPr>
+        <w:t xml:space="preserve">   </w:t>
+      </w:r>
+      <w:r>
+        <w:rPr>
+          <w:rStyle w:val="CommentTok"/>
+        </w:rPr>
+        <w:t xml:space="preserve"># consistent funding next button</w:t>
+      </w:r>
+      <w:r>
+        <w:br/>
+      </w:r>
+      <w:r>
+        <w:rPr>
+          <w:rStyle w:val="NormalTok"/>
+        </w:rPr>
+        <w:t xml:space="preserve">  </w:t>
+      </w:r>
+      <w:r>
+        <w:rPr>
+          <w:rStyle w:val="FunctionTok"/>
+        </w:rPr>
+        <w:t xml:space="preserve">observeEvent</w:t>
+      </w:r>
+      <w:r>
+        <w:rPr>
+          <w:rStyle w:val="NormalTok"/>
+        </w:rPr>
+        <w:t xml:space="preserve">(input</w:t>
+      </w:r>
+      <w:r>
+        <w:rPr>
+          <w:rStyle w:val="SpecialCharTok"/>
+        </w:rPr>
+        <w:t xml:space="preserve">$</w:t>
+      </w:r>
+      <w:r>
+        <w:rPr>
+          <w:rStyle w:val="NormalTok"/>
+        </w:rPr>
+        <w:t xml:space="preserve">next_6, {</w:t>
+      </w:r>
+      <w:r>
+        <w:br/>
+      </w:r>
+      <w:r>
+        <w:rPr>
+          <w:rStyle w:val="NormalTok"/>
+        </w:rPr>
+        <w:t xml:space="preserve">    newtab </w:t>
+      </w:r>
+      <w:r>
+        <w:rPr>
+          <w:rStyle w:val="OtherTok"/>
+        </w:rPr>
+        <w:t xml:space="preserve">&lt;-</w:t>
+      </w:r>
+      <w:r>
+        <w:rPr>
+          <w:rStyle w:val="NormalTok"/>
+        </w:rPr>
+        <w:t xml:space="preserve"> </w:t>
+      </w:r>
+      <w:r>
+        <w:rPr>
+          <w:rStyle w:val="ControlFlowTok"/>
+        </w:rPr>
+        <w:t xml:space="preserve">switch</w:t>
+      </w:r>
+      <w:r>
+        <w:rPr>
+          <w:rStyle w:val="NormalTok"/>
+        </w:rPr>
+        <w:t xml:space="preserve">(input</w:t>
+      </w:r>
+      <w:r>
+        <w:rPr>
+          <w:rStyle w:val="SpecialCharTok"/>
+        </w:rPr>
+        <w:t xml:space="preserve">$</w:t>
+      </w:r>
+      <w:r>
+        <w:rPr>
+          <w:rStyle w:val="NormalTok"/>
+        </w:rPr>
+        <w:t xml:space="preserve">tabs,</w:t>
+      </w:r>
+      <w:r>
+        <w:br/>
+      </w:r>
+      <w:r>
+        <w:rPr>
+          <w:rStyle w:val="NormalTok"/>
+        </w:rPr>
+        <w:t xml:space="preserve">                     </w:t>
+      </w:r>
+      <w:r>
+        <w:rPr>
+          <w:rStyle w:val="StringTok"/>
+        </w:rPr>
+        <w:t xml:space="preserve">"funding"</w:t>
+      </w:r>
+      <w:r>
+        <w:rPr>
+          <w:rStyle w:val="NormalTok"/>
+        </w:rPr>
+        <w:t xml:space="preserve"> </w:t>
+      </w:r>
+      <w:r>
+        <w:rPr>
+          <w:rStyle w:val="OtherTok"/>
+        </w:rPr>
+        <w:t xml:space="preserve">=</w:t>
+      </w:r>
+      <w:r>
+        <w:rPr>
+          <w:rStyle w:val="NormalTok"/>
+        </w:rPr>
+        <w:t xml:space="preserve"> </w:t>
+      </w:r>
+      <w:r>
+        <w:rPr>
+          <w:rStyle w:val="StringTok"/>
+        </w:rPr>
+        <w:t xml:space="preserve">"summary"</w:t>
+      </w:r>
+      <w:r>
+        <w:rPr>
+          <w:rStyle w:val="NormalTok"/>
+        </w:rPr>
+        <w:t xml:space="preserve">,</w:t>
+      </w:r>
+      <w:r>
+        <w:br/>
+      </w:r>
+      <w:r>
+        <w:rPr>
+          <w:rStyle w:val="NormalTok"/>
+        </w:rPr>
+        <w:t xml:space="preserve">                     </w:t>
+      </w:r>
+      <w:r>
+        <w:rPr>
+          <w:rStyle w:val="StringTok"/>
+        </w:rPr>
+        <w:t xml:space="preserve">"data"</w:t>
+      </w:r>
+      <w:r>
+        <w:rPr>
+          <w:rStyle w:val="NormalTok"/>
+        </w:rPr>
+        <w:t xml:space="preserve"> </w:t>
+      </w:r>
+      <w:r>
+        <w:rPr>
+          <w:rStyle w:val="OtherTok"/>
+        </w:rPr>
+        <w:t xml:space="preserve">=</w:t>
+      </w:r>
+      <w:r>
+        <w:rPr>
+          <w:rStyle w:val="NormalTok"/>
+        </w:rPr>
+        <w:t xml:space="preserve"> </w:t>
+      </w:r>
+      <w:r>
+        <w:rPr>
+          <w:rStyle w:val="StringTok"/>
+        </w:rPr>
+        <w:t xml:space="preserve">"summary"</w:t>
+      </w:r>
+      <w:r>
+        <w:rPr>
+          <w:rStyle w:val="NormalTok"/>
+        </w:rPr>
+        <w:t xml:space="preserve">)  </w:t>
+      </w:r>
+      <w:r>
+        <w:br/>
+      </w:r>
+      <w:r>
+        <w:rPr>
+          <w:rStyle w:val="NormalTok"/>
+        </w:rPr>
+        <w:t xml:space="preserve">    </w:t>
+      </w:r>
+      <w:r>
+        <w:rPr>
+          <w:rStyle w:val="CommentTok"/>
+        </w:rPr>
+        <w:t xml:space="preserve"># change to the last tab</w:t>
+      </w:r>
+      <w:r>
+        <w:br/>
+      </w:r>
+      <w:r>
+        <w:rPr>
+          <w:rStyle w:val="NormalTok"/>
+        </w:rPr>
+        <w:t xml:space="preserve">    </w:t>
+      </w:r>
+      <w:r>
+        <w:rPr>
+          <w:rStyle w:val="FunctionTok"/>
+        </w:rPr>
+        <w:t xml:space="preserve">updateTabItems</w:t>
+      </w:r>
+      <w:r>
+        <w:rPr>
+          <w:rStyle w:val="NormalTok"/>
+        </w:rPr>
+        <w:t xml:space="preserve">(session, </w:t>
+      </w:r>
+      <w:r>
+        <w:rPr>
+          <w:rStyle w:val="StringTok"/>
+        </w:rPr>
+        <w:t xml:space="preserve">"tabs"</w:t>
+      </w:r>
+      <w:r>
+        <w:rPr>
+          <w:rStyle w:val="NormalTok"/>
+        </w:rPr>
+        <w:t xml:space="preserve">, newtab)</w:t>
+      </w:r>
+      <w:r>
+        <w:br/>
+      </w:r>
+      <w:r>
+        <w:rPr>
+          <w:rStyle w:val="NormalTok"/>
+        </w:rPr>
+        <w:t xml:space="preserve">    </w:t>
+      </w:r>
+      <w:r>
+        <w:rPr>
+          <w:rStyle w:val="FunctionTok"/>
+        </w:rPr>
+        <w:t xml:space="preserve">entry_con</w:t>
+      </w:r>
+      <w:r>
+        <w:rPr>
+          <w:rStyle w:val="NormalTok"/>
+        </w:rPr>
+        <w:t xml:space="preserve">(</w:t>
+      </w:r>
+      <w:r>
+        <w:rPr>
+          <w:rStyle w:val="ConstantTok"/>
+        </w:rPr>
+        <w:t xml:space="preserve">TRUE</w:t>
+      </w:r>
+      <w:r>
+        <w:rPr>
+          <w:rStyle w:val="NormalTok"/>
+        </w:rPr>
+        <w:t xml:space="preserve">)</w:t>
+      </w:r>
+      <w:r>
+        <w:br/>
+      </w:r>
+      <w:r>
+        <w:rPr>
+          <w:rStyle w:val="NormalTok"/>
+        </w:rPr>
+        <w:t xml:space="preserve">  })</w:t>
+      </w:r>
+      <w:r>
+        <w:br/>
+      </w:r>
+      <w:r>
+        <w:rPr>
+          <w:rStyle w:val="NormalTok"/>
+        </w:rPr>
+        <w:t xml:space="preserve">  </w:t>
+      </w:r>
+      <w:r>
+        <w:br/>
+      </w:r>
+      <w:r>
+        <w:rPr>
+          <w:rStyle w:val="NormalTok"/>
+        </w:rPr>
+        <w:t xml:space="preserve">  </w:t>
+      </w:r>
+      <w:r>
+        <w:br/>
+      </w:r>
+      <w:r>
+        <w:rPr>
+          <w:rStyle w:val="CommentTok"/>
+        </w:rPr>
+        <w:t xml:space="preserve"># end consistent funding tab actions</w:t>
+      </w:r>
+    </w:p>
+    <w:bookmarkEnd w:id="29"/>
     <w:sectPr/>
   </w:body>
 </w:document>

</xml_diff>